<commit_message>
some new points added
</commit_message>
<xml_diff>
--- a/docs/02_core_java.docx
+++ b/docs/02_core_java.docx
@@ -2272,7 +2272,7 @@
           <w:szCs w:val="22"/>
           <w:lang w:val="en-IN"/>
         </w:rPr>
-        <w:t xml:space="preserve">You can also write in binrary format, when you execute this, output will be </w:t>
+        <w:t xml:space="preserve">You can also write in binary format, when you execute this, output will be </w:t>
       </w:r>
       <w:r>
         <w:rPr>
@@ -10711,6 +10711,87 @@
     <w:p>
       <w:pPr>
         <w:numPr>
+          <w:ilvl w:val="2"/>
+          <w:numId w:val="1"/>
+        </w:numPr>
+        <w:spacing w:line="360" w:lineRule="auto"/>
+        <w:ind w:left="1260" w:leftChars="0" w:hanging="420" w:firstLineChars="0"/>
+        <w:rPr>
+          <w:rFonts w:hint="default" w:ascii="Bodoni MT" w:hAnsi="Bodoni MT" w:cs="Bodoni MT"/>
+          <w:b w:val="0"/>
+          <w:bCs w:val="0"/>
+          <w:i w:val="0"/>
+          <w:iCs w:val="0"/>
+          <w:sz w:val="22"/>
+          <w:szCs w:val="22"/>
+          <w:highlight w:val="cyan"/>
+          <w:u w:val="none"/>
+        </w:rPr>
+      </w:pPr>
+      <w:r>
+        <w:rPr>
+          <w:rFonts w:hint="default" w:ascii="Bodoni MT" w:hAnsi="Bodoni MT" w:cs="Bodoni MT"/>
+          <w:b/>
+          <w:bCs/>
+          <w:i w:val="0"/>
+          <w:iCs w:val="0"/>
+          <w:sz w:val="22"/>
+          <w:szCs w:val="22"/>
+          <w:highlight w:val="cyan"/>
+          <w:u w:val="none"/>
+          <w:lang w:val="en-US"/>
+        </w:rPr>
+        <w:t>super()</w:t>
+      </w:r>
+      <w:r>
+        <w:rPr>
+          <w:rFonts w:hint="default" w:ascii="Bodoni MT" w:hAnsi="Bodoni MT" w:cs="Bodoni MT"/>
+          <w:b w:val="0"/>
+          <w:bCs w:val="0"/>
+          <w:i w:val="0"/>
+          <w:iCs w:val="0"/>
+          <w:sz w:val="22"/>
+          <w:szCs w:val="22"/>
+          <w:highlight w:val="cyan"/>
+          <w:u w:val="none"/>
+          <w:lang w:val="en-US"/>
+        </w:rPr>
+        <w:t xml:space="preserve"> constructor call should be in the first line </w:t>
+      </w:r>
+      <w:r>
+        <w:rPr>
+          <w:rFonts w:hint="default" w:ascii="Bodoni MT" w:hAnsi="Bodoni MT" w:cs="Bodoni MT"/>
+          <w:b/>
+          <w:bCs/>
+          <w:i/>
+          <w:iCs/>
+          <w:sz w:val="22"/>
+          <w:szCs w:val="22"/>
+          <w:highlight w:val="cyan"/>
+          <w:u w:val="none"/>
+          <w:lang w:val="en-US"/>
+        </w:rPr>
+        <w:t>default/parameterized</w:t>
+      </w:r>
+      <w:r>
+        <w:rPr>
+          <w:rFonts w:hint="default" w:ascii="Bodoni MT" w:hAnsi="Bodoni MT" w:cs="Bodoni MT"/>
+          <w:b w:val="0"/>
+          <w:bCs w:val="0"/>
+          <w:i w:val="0"/>
+          <w:iCs w:val="0"/>
+          <w:sz w:val="22"/>
+          <w:szCs w:val="22"/>
+          <w:highlight w:val="cyan"/>
+          <w:u w:val="none"/>
+          <w:lang w:val="en-US"/>
+        </w:rPr>
+        <w:t>).</w:t>
+      </w:r>
+    </w:p>
+    <w:p>
+      <w:pPr>
+        <w:numPr>
           <w:ilvl w:val="1"/>
           <w:numId w:val="1"/>
         </w:numPr>
@@ -11327,6 +11408,130 @@
     <w:p>
       <w:pPr>
         <w:numPr>
+          <w:ilvl w:val="2"/>
+          <w:numId w:val="1"/>
+        </w:numPr>
+        <w:spacing w:line="360" w:lineRule="auto"/>
+        <w:ind w:left="1260" w:leftChars="0" w:hanging="420" w:firstLineChars="0"/>
+        <w:rPr>
+          <w:rFonts w:hint="default" w:ascii="Bodoni MT" w:hAnsi="Bodoni MT" w:cs="Bodoni MT"/>
+          <w:b w:val="0"/>
+          <w:bCs w:val="0"/>
+          <w:i w:val="0"/>
+          <w:iCs w:val="0"/>
+          <w:sz w:val="22"/>
+          <w:szCs w:val="22"/>
+          <w:u w:val="none"/>
+        </w:rPr>
+      </w:pPr>
+      <w:r>
+        <w:rPr>
+          <w:rFonts w:hint="default" w:ascii="Bodoni MT" w:hAnsi="Bodoni MT" w:cs="Bodoni MT"/>
+          <w:b w:val="0"/>
+          <w:bCs w:val="0"/>
+          <w:sz w:val="22"/>
+          <w:szCs w:val="22"/>
+          <w:lang w:val="en-US"/>
+        </w:rPr>
+        <w:t xml:space="preserve">If </w:t>
+      </w:r>
+      <w:r>
+        <w:rPr>
+          <w:rFonts w:hint="default" w:ascii="Bodoni MT" w:hAnsi="Bodoni MT" w:cs="Bodoni MT"/>
+          <w:b/>
+          <w:bCs/>
+          <w:sz w:val="22"/>
+          <w:szCs w:val="22"/>
+          <w:lang w:val="en-US"/>
+        </w:rPr>
+        <w:t>this</w:t>
+      </w:r>
+      <w:r>
+        <w:rPr>
+          <w:rFonts w:hint="default" w:ascii="Bodoni MT" w:hAnsi="Bodoni MT" w:cs="Bodoni MT"/>
+          <w:b w:val="0"/>
+          <w:bCs w:val="0"/>
+          <w:sz w:val="22"/>
+          <w:szCs w:val="22"/>
+          <w:lang w:val="en-US"/>
+        </w:rPr>
+        <w:t xml:space="preserve"> is getting called inside the constructor, then it should be in the first line inside the constructor just like super.</w:t>
+      </w:r>
+    </w:p>
+    <w:p>
+      <w:pPr>
+        <w:numPr>
+          <w:ilvl w:val="2"/>
+          <w:numId w:val="1"/>
+        </w:numPr>
+        <w:spacing w:line="360" w:lineRule="auto"/>
+        <w:ind w:left="1260" w:leftChars="0" w:hanging="420" w:firstLineChars="0"/>
+        <w:rPr>
+          <w:rFonts w:hint="default" w:ascii="Bodoni MT" w:hAnsi="Bodoni MT" w:cs="Bodoni MT"/>
+          <w:b w:val="0"/>
+          <w:bCs w:val="0"/>
+          <w:i w:val="0"/>
+          <w:iCs w:val="0"/>
+          <w:sz w:val="22"/>
+          <w:szCs w:val="22"/>
+          <w:highlight w:val="cyan"/>
+          <w:u w:val="none"/>
+        </w:rPr>
+      </w:pPr>
+      <w:bookmarkStart w:id="0" w:name="_GoBack"/>
+      <w:r>
+        <w:rPr>
+          <w:rFonts w:hint="default" w:ascii="Bodoni MT" w:hAnsi="Bodoni MT" w:cs="Bodoni MT"/>
+          <w:b/>
+          <w:bCs/>
+          <w:sz w:val="22"/>
+          <w:szCs w:val="22"/>
+          <w:highlight w:val="cyan"/>
+          <w:lang w:val="en-US"/>
+        </w:rPr>
+        <w:t>this()</w:t>
+      </w:r>
+      <w:r>
+        <w:rPr>
+          <w:rFonts w:hint="default" w:ascii="Bodoni MT" w:hAnsi="Bodoni MT" w:cs="Bodoni MT"/>
+          <w:b w:val="0"/>
+          <w:bCs w:val="0"/>
+          <w:sz w:val="22"/>
+          <w:szCs w:val="22"/>
+          <w:highlight w:val="cyan"/>
+          <w:lang w:val="en-US"/>
+        </w:rPr>
+        <w:t xml:space="preserve"> and </w:t>
+      </w:r>
+      <w:r>
+        <w:rPr>
+          <w:rFonts w:hint="default" w:ascii="Bodoni MT" w:hAnsi="Bodoni MT" w:cs="Bodoni MT"/>
+          <w:b/>
+          <w:bCs/>
+          <w:sz w:val="22"/>
+          <w:szCs w:val="22"/>
+          <w:highlight w:val="cyan"/>
+          <w:lang w:val="en-US"/>
+        </w:rPr>
+        <w:t>super()</w:t>
+      </w:r>
+      <w:r>
+        <w:rPr>
+          <w:rFonts w:hint="default" w:ascii="Bodoni MT" w:hAnsi="Bodoni MT" w:cs="Bodoni MT"/>
+          <w:b w:val="0"/>
+          <w:bCs w:val="0"/>
+          <w:sz w:val="22"/>
+          <w:szCs w:val="22"/>
+          <w:highlight w:val="cyan"/>
+          <w:lang w:val="en-US"/>
+        </w:rPr>
+        <w:t xml:space="preserve"> cannot be called inside the same constructor; because both of them needs to be written in the first line inside the constructor method.</w:t>
+      </w:r>
+    </w:p>
+    <w:bookmarkEnd w:id="0"/>
+    <w:p>
+      <w:pPr>
+        <w:numPr>
           <w:ilvl w:val="1"/>
           <w:numId w:val="1"/>
         </w:numPr>
@@ -18563,8 +18768,6 @@
           <w:szCs w:val="22"/>
         </w:rPr>
       </w:pPr>
-      <w:bookmarkStart w:id="0" w:name="_GoBack"/>
-      <w:bookmarkEnd w:id="0"/>
     </w:p>
     <w:sectPr>
       <w:pgSz w:w="11906" w:h="16838"/>
@@ -18840,7 +19043,7 @@
     <w:lsdException w:unhideWhenUsed="0" w:uiPriority="0" w:semiHidden="0" w:name="HTML Sample"/>
     <w:lsdException w:unhideWhenUsed="0" w:uiPriority="0" w:semiHidden="0" w:name="HTML Typewriter"/>
     <w:lsdException w:unhideWhenUsed="0" w:uiPriority="0" w:semiHidden="0" w:name="HTML Variable"/>
-    <w:lsdException w:unhideWhenUsed="0" w:uiPriority="0" w:name="Normal Table"/>
+    <w:lsdException w:qFormat="1" w:unhideWhenUsed="0" w:uiPriority="0" w:name="Normal Table"/>
     <w:lsdException w:unhideWhenUsed="0" w:uiPriority="0" w:semiHidden="0" w:name="annotation subject"/>
     <w:lsdException w:unhideWhenUsed="0" w:uiPriority="0" w:semiHidden="0" w:name="Table Simple 1"/>
     <w:lsdException w:unhideWhenUsed="0" w:uiPriority="0" w:semiHidden="0" w:name="Table Simple 2"/>
@@ -18888,103 +19091,103 @@
     <w:lsdException w:unhideWhenUsed="0" w:uiPriority="0" w:semiHidden="0" w:name="Table Grid"/>
     <w:lsdException w:unhideWhenUsed="0" w:uiPriority="0" w:semiHidden="0" w:name="Table Theme"/>
     <w:lsdException w:qFormat="1" w:unhideWhenUsed="0" w:uiPriority="60" w:semiHidden="0" w:name="Light Shading"/>
-    <w:lsdException w:unhideWhenUsed="0" w:uiPriority="61" w:semiHidden="0" w:name="Light List"/>
+    <w:lsdException w:qFormat="1" w:unhideWhenUsed="0" w:uiPriority="61" w:semiHidden="0" w:name="Light List"/>
     <w:lsdException w:qFormat="1" w:unhideWhenUsed="0" w:uiPriority="62" w:semiHidden="0" w:name="Light Grid"/>
-    <w:lsdException w:unhideWhenUsed="0" w:uiPriority="63" w:semiHidden="0" w:name="Medium Shading 1"/>
+    <w:lsdException w:qFormat="1" w:unhideWhenUsed="0" w:uiPriority="63" w:semiHidden="0" w:name="Medium Shading 1"/>
     <w:lsdException w:qFormat="1" w:unhideWhenUsed="0" w:uiPriority="64" w:semiHidden="0" w:name="Medium Shading 2"/>
     <w:lsdException w:unhideWhenUsed="0" w:uiPriority="65" w:semiHidden="0" w:name="Medium List 1"/>
-    <w:lsdException w:unhideWhenUsed="0" w:uiPriority="66" w:semiHidden="0" w:name="Medium List 2"/>
-    <w:lsdException w:qFormat="1" w:unhideWhenUsed="0" w:uiPriority="67" w:semiHidden="0" w:name="Medium Grid 1"/>
+    <w:lsdException w:qFormat="1" w:unhideWhenUsed="0" w:uiPriority="66" w:semiHidden="0" w:name="Medium List 2"/>
+    <w:lsdException w:unhideWhenUsed="0" w:uiPriority="67" w:semiHidden="0" w:name="Medium Grid 1"/>
     <w:lsdException w:qFormat="1" w:unhideWhenUsed="0" w:uiPriority="68" w:semiHidden="0" w:name="Medium Grid 2"/>
     <w:lsdException w:unhideWhenUsed="0" w:uiPriority="69" w:semiHidden="0" w:name="Medium Grid 3"/>
     <w:lsdException w:unhideWhenUsed="0" w:uiPriority="70" w:semiHidden="0" w:name="Dark List"/>
-    <w:lsdException w:qFormat="1" w:unhideWhenUsed="0" w:uiPriority="71" w:semiHidden="0" w:name="Colorful Shading"/>
+    <w:lsdException w:unhideWhenUsed="0" w:uiPriority="71" w:semiHidden="0" w:name="Colorful Shading"/>
     <w:lsdException w:unhideWhenUsed="0" w:uiPriority="72" w:semiHidden="0" w:name="Colorful List"/>
-    <w:lsdException w:qFormat="1" w:unhideWhenUsed="0" w:uiPriority="73" w:semiHidden="0" w:name="Colorful Grid"/>
-    <w:lsdException w:unhideWhenUsed="0" w:uiPriority="60" w:semiHidden="0" w:name="Light Shading Accent 1"/>
-    <w:lsdException w:unhideWhenUsed="0" w:uiPriority="61" w:semiHidden="0" w:name="Light List Accent 1"/>
-    <w:lsdException w:unhideWhenUsed="0" w:uiPriority="62" w:semiHidden="0" w:name="Light Grid Accent 1"/>
+    <w:lsdException w:unhideWhenUsed="0" w:uiPriority="73" w:semiHidden="0" w:name="Colorful Grid"/>
+    <w:lsdException w:qFormat="1" w:unhideWhenUsed="0" w:uiPriority="60" w:semiHidden="0" w:name="Light Shading Accent 1"/>
+    <w:lsdException w:qFormat="1" w:unhideWhenUsed="0" w:uiPriority="61" w:semiHidden="0" w:name="Light List Accent 1"/>
+    <w:lsdException w:qFormat="1" w:unhideWhenUsed="0" w:uiPriority="62" w:semiHidden="0" w:name="Light Grid Accent 1"/>
     <w:lsdException w:qFormat="1" w:unhideWhenUsed="0" w:uiPriority="63" w:semiHidden="0" w:name="Medium Shading 1 Accent 1"/>
     <w:lsdException w:unhideWhenUsed="0" w:uiPriority="64" w:semiHidden="0" w:name="Medium Shading 2 Accent 1"/>
     <w:lsdException w:qFormat="1" w:unhideWhenUsed="0" w:uiPriority="65" w:semiHidden="0" w:name="Medium List 1 Accent 1"/>
-    <w:lsdException w:qFormat="1" w:unhideWhenUsed="0" w:uiPriority="66" w:semiHidden="0" w:name="Medium List 2 Accent 1"/>
-    <w:lsdException w:unhideWhenUsed="0" w:uiPriority="67" w:semiHidden="0" w:name="Medium Grid 1 Accent 1"/>
+    <w:lsdException w:unhideWhenUsed="0" w:uiPriority="66" w:semiHidden="0" w:name="Medium List 2 Accent 1"/>
+    <w:lsdException w:qFormat="1" w:unhideWhenUsed="0" w:uiPriority="67" w:semiHidden="0" w:name="Medium Grid 1 Accent 1"/>
     <w:lsdException w:unhideWhenUsed="0" w:uiPriority="68" w:semiHidden="0" w:name="Medium Grid 2 Accent 1"/>
-    <w:lsdException w:qFormat="1" w:unhideWhenUsed="0" w:uiPriority="69" w:semiHidden="0" w:name="Medium Grid 3 Accent 1"/>
-    <w:lsdException w:qFormat="1" w:unhideWhenUsed="0" w:uiPriority="70" w:semiHidden="0" w:name="Dark List Accent 1"/>
+    <w:lsdException w:unhideWhenUsed="0" w:uiPriority="69" w:semiHidden="0" w:name="Medium Grid 3 Accent 1"/>
+    <w:lsdException w:unhideWhenUsed="0" w:uiPriority="70" w:semiHidden="0" w:name="Dark List Accent 1"/>
     <w:lsdException w:unhideWhenUsed="0" w:uiPriority="71" w:semiHidden="0" w:name="Colorful Shading Accent 1"/>
     <w:lsdException w:unhideWhenUsed="0" w:uiPriority="72" w:semiHidden="0" w:name="Colorful List Accent 1"/>
-    <w:lsdException w:qFormat="1" w:unhideWhenUsed="0" w:uiPriority="73" w:semiHidden="0" w:name="Colorful Grid Accent 1"/>
+    <w:lsdException w:unhideWhenUsed="0" w:uiPriority="73" w:semiHidden="0" w:name="Colorful Grid Accent 1"/>
     <w:lsdException w:unhideWhenUsed="0" w:uiPriority="60" w:semiHidden="0" w:name="Light Shading Accent 2"/>
     <w:lsdException w:qFormat="1" w:unhideWhenUsed="0" w:uiPriority="61" w:semiHidden="0" w:name="Light List Accent 2"/>
-    <w:lsdException w:unhideWhenUsed="0" w:uiPriority="62" w:semiHidden="0" w:name="Light Grid Accent 2"/>
-    <w:lsdException w:qFormat="1" w:unhideWhenUsed="0" w:uiPriority="63" w:semiHidden="0" w:name="Medium Shading 1 Accent 2"/>
-    <w:lsdException w:unhideWhenUsed="0" w:uiPriority="64" w:semiHidden="0" w:name="Medium Shading 2 Accent 2"/>
-    <w:lsdException w:unhideWhenUsed="0" w:uiPriority="65" w:semiHidden="0" w:name="Medium List 1 Accent 2"/>
-    <w:lsdException w:qFormat="1" w:unhideWhenUsed="0" w:uiPriority="66" w:semiHidden="0" w:name="Medium List 2 Accent 2"/>
+    <w:lsdException w:qFormat="1" w:unhideWhenUsed="0" w:uiPriority="62" w:semiHidden="0" w:name="Light Grid Accent 2"/>
+    <w:lsdException w:unhideWhenUsed="0" w:uiPriority="63" w:semiHidden="0" w:name="Medium Shading 1 Accent 2"/>
+    <w:lsdException w:qFormat="1" w:unhideWhenUsed="0" w:uiPriority="64" w:semiHidden="0" w:name="Medium Shading 2 Accent 2"/>
+    <w:lsdException w:qFormat="1" w:unhideWhenUsed="0" w:uiPriority="65" w:semiHidden="0" w:name="Medium List 1 Accent 2"/>
+    <w:lsdException w:unhideWhenUsed="0" w:uiPriority="66" w:semiHidden="0" w:name="Medium List 2 Accent 2"/>
     <w:lsdException w:unhideWhenUsed="0" w:uiPriority="67" w:semiHidden="0" w:name="Medium Grid 1 Accent 2"/>
-    <w:lsdException w:qFormat="1" w:unhideWhenUsed="0" w:uiPriority="68" w:semiHidden="0" w:name="Medium Grid 2 Accent 2"/>
+    <w:lsdException w:unhideWhenUsed="0" w:uiPriority="68" w:semiHidden="0" w:name="Medium Grid 2 Accent 2"/>
     <w:lsdException w:unhideWhenUsed="0" w:uiPriority="69" w:semiHidden="0" w:name="Medium Grid 3 Accent 2"/>
-    <w:lsdException w:qFormat="1" w:unhideWhenUsed="0" w:uiPriority="70" w:semiHidden="0" w:name="Dark List Accent 2"/>
+    <w:lsdException w:unhideWhenUsed="0" w:uiPriority="70" w:semiHidden="0" w:name="Dark List Accent 2"/>
     <w:lsdException w:unhideWhenUsed="0" w:uiPriority="71" w:semiHidden="0" w:name="Colorful Shading Accent 2"/>
     <w:lsdException w:unhideWhenUsed="0" w:uiPriority="72" w:semiHidden="0" w:name="Colorful List Accent 2"/>
     <w:lsdException w:unhideWhenUsed="0" w:uiPriority="73" w:semiHidden="0" w:name="Colorful Grid Accent 2"/>
-    <w:lsdException w:unhideWhenUsed="0" w:uiPriority="60" w:semiHidden="0" w:name="Light Shading Accent 3"/>
+    <w:lsdException w:qFormat="1" w:unhideWhenUsed="0" w:uiPriority="60" w:semiHidden="0" w:name="Light Shading Accent 3"/>
     <w:lsdException w:qFormat="1" w:unhideWhenUsed="0" w:uiPriority="61" w:semiHidden="0" w:name="Light List Accent 3"/>
-    <w:lsdException w:unhideWhenUsed="0" w:uiPriority="62" w:semiHidden="0" w:name="Light Grid Accent 3"/>
-    <w:lsdException w:unhideWhenUsed="0" w:uiPriority="63" w:semiHidden="0" w:name="Medium Shading 1 Accent 3"/>
-    <w:lsdException w:qFormat="1" w:unhideWhenUsed="0" w:uiPriority="64" w:semiHidden="0" w:name="Medium Shading 2 Accent 3"/>
-    <w:lsdException w:qFormat="1" w:unhideWhenUsed="0" w:uiPriority="65" w:semiHidden="0" w:name="Medium List 1 Accent 3"/>
-    <w:lsdException w:qFormat="1" w:unhideWhenUsed="0" w:uiPriority="66" w:semiHidden="0" w:name="Medium List 2 Accent 3"/>
-    <w:lsdException w:qFormat="1" w:unhideWhenUsed="0" w:uiPriority="67" w:semiHidden="0" w:name="Medium Grid 1 Accent 3"/>
-    <w:lsdException w:qFormat="1" w:unhideWhenUsed="0" w:uiPriority="68" w:semiHidden="0" w:name="Medium Grid 2 Accent 3"/>
-    <w:lsdException w:qFormat="1" w:unhideWhenUsed="0" w:uiPriority="69" w:semiHidden="0" w:name="Medium Grid 3 Accent 3"/>
-    <w:lsdException w:qFormat="1" w:unhideWhenUsed="0" w:uiPriority="70" w:semiHidden="0" w:name="Dark List Accent 3"/>
+    <w:lsdException w:qFormat="1" w:unhideWhenUsed="0" w:uiPriority="62" w:semiHidden="0" w:name="Light Grid Accent 3"/>
+    <w:lsdException w:qFormat="1" w:unhideWhenUsed="0" w:uiPriority="63" w:semiHidden="0" w:name="Medium Shading 1 Accent 3"/>
+    <w:lsdException w:unhideWhenUsed="0" w:uiPriority="64" w:semiHidden="0" w:name="Medium Shading 2 Accent 3"/>
+    <w:lsdException w:unhideWhenUsed="0" w:uiPriority="65" w:semiHidden="0" w:name="Medium List 1 Accent 3"/>
+    <w:lsdException w:unhideWhenUsed="0" w:uiPriority="66" w:semiHidden="0" w:name="Medium List 2 Accent 3"/>
+    <w:lsdException w:unhideWhenUsed="0" w:uiPriority="67" w:semiHidden="0" w:name="Medium Grid 1 Accent 3"/>
+    <w:lsdException w:unhideWhenUsed="0" w:uiPriority="68" w:semiHidden="0" w:name="Medium Grid 2 Accent 3"/>
+    <w:lsdException w:unhideWhenUsed="0" w:uiPriority="69" w:semiHidden="0" w:name="Medium Grid 3 Accent 3"/>
+    <w:lsdException w:unhideWhenUsed="0" w:uiPriority="70" w:semiHidden="0" w:name="Dark List Accent 3"/>
     <w:lsdException w:unhideWhenUsed="0" w:uiPriority="71" w:semiHidden="0" w:name="Colorful Shading Accent 3"/>
-    <w:lsdException w:qFormat="1" w:unhideWhenUsed="0" w:uiPriority="72" w:semiHidden="0" w:name="Colorful List Accent 3"/>
-    <w:lsdException w:qFormat="1" w:unhideWhenUsed="0" w:uiPriority="73" w:semiHidden="0" w:name="Colorful Grid Accent 3"/>
-    <w:lsdException w:unhideWhenUsed="0" w:uiPriority="60" w:semiHidden="0" w:name="Light Shading Accent 4"/>
+    <w:lsdException w:unhideWhenUsed="0" w:uiPriority="72" w:semiHidden="0" w:name="Colorful List Accent 3"/>
+    <w:lsdException w:unhideWhenUsed="0" w:uiPriority="73" w:semiHidden="0" w:name="Colorful Grid Accent 3"/>
+    <w:lsdException w:qFormat="1" w:unhideWhenUsed="0" w:uiPriority="60" w:semiHidden="0" w:name="Light Shading Accent 4"/>
     <w:lsdException w:qFormat="1" w:unhideWhenUsed="0" w:uiPriority="61" w:semiHidden="0" w:name="Light List Accent 4"/>
-    <w:lsdException w:qFormat="1" w:unhideWhenUsed="0" w:uiPriority="62" w:semiHidden="0" w:name="Light Grid Accent 4"/>
+    <w:lsdException w:unhideWhenUsed="0" w:uiPriority="62" w:semiHidden="0" w:name="Light Grid Accent 4"/>
     <w:lsdException w:qFormat="1" w:unhideWhenUsed="0" w:uiPriority="63" w:semiHidden="0" w:name="Medium Shading 1 Accent 4"/>
-    <w:lsdException w:unhideWhenUsed="0" w:uiPriority="64" w:semiHidden="0" w:name="Medium Shading 2 Accent 4"/>
-    <w:lsdException w:unhideWhenUsed="0" w:uiPriority="65" w:semiHidden="0" w:name="Medium List 1 Accent 4"/>
-    <w:lsdException w:qFormat="1" w:unhideWhenUsed="0" w:uiPriority="66" w:semiHidden="0" w:name="Medium List 2 Accent 4"/>
+    <w:lsdException w:qFormat="1" w:unhideWhenUsed="0" w:uiPriority="64" w:semiHidden="0" w:name="Medium Shading 2 Accent 4"/>
+    <w:lsdException w:qFormat="1" w:unhideWhenUsed="0" w:uiPriority="65" w:semiHidden="0" w:name="Medium List 1 Accent 4"/>
+    <w:lsdException w:unhideWhenUsed="0" w:uiPriority="66" w:semiHidden="0" w:name="Medium List 2 Accent 4"/>
     <w:lsdException w:qFormat="1" w:unhideWhenUsed="0" w:uiPriority="67" w:semiHidden="0" w:name="Medium Grid 1 Accent 4"/>
-    <w:lsdException w:qFormat="1" w:unhideWhenUsed="0" w:uiPriority="68" w:semiHidden="0" w:name="Medium Grid 2 Accent 4"/>
+    <w:lsdException w:unhideWhenUsed="0" w:uiPriority="68" w:semiHidden="0" w:name="Medium Grid 2 Accent 4"/>
     <w:lsdException w:unhideWhenUsed="0" w:uiPriority="69" w:semiHidden="0" w:name="Medium Grid 3 Accent 4"/>
-    <w:lsdException w:qFormat="1" w:unhideWhenUsed="0" w:uiPriority="70" w:semiHidden="0" w:name="Dark List Accent 4"/>
-    <w:lsdException w:qFormat="1" w:unhideWhenUsed="0" w:uiPriority="71" w:semiHidden="0" w:name="Colorful Shading Accent 4"/>
-    <w:lsdException w:qFormat="1" w:unhideWhenUsed="0" w:uiPriority="72" w:semiHidden="0" w:name="Colorful List Accent 4"/>
+    <w:lsdException w:unhideWhenUsed="0" w:uiPriority="70" w:semiHidden="0" w:name="Dark List Accent 4"/>
+    <w:lsdException w:unhideWhenUsed="0" w:uiPriority="71" w:semiHidden="0" w:name="Colorful Shading Accent 4"/>
+    <w:lsdException w:unhideWhenUsed="0" w:uiPriority="72" w:semiHidden="0" w:name="Colorful List Accent 4"/>
     <w:lsdException w:unhideWhenUsed="0" w:uiPriority="73" w:semiHidden="0" w:name="Colorful Grid Accent 4"/>
-    <w:lsdException w:unhideWhenUsed="0" w:uiPriority="60" w:semiHidden="0" w:name="Light Shading Accent 5"/>
+    <w:lsdException w:qFormat="1" w:unhideWhenUsed="0" w:uiPriority="60" w:semiHidden="0" w:name="Light Shading Accent 5"/>
     <w:lsdException w:qFormat="1" w:unhideWhenUsed="0" w:uiPriority="61" w:semiHidden="0" w:name="Light List Accent 5"/>
     <w:lsdException w:unhideWhenUsed="0" w:uiPriority="62" w:semiHidden="0" w:name="Light Grid Accent 5"/>
-    <w:lsdException w:unhideWhenUsed="0" w:uiPriority="63" w:semiHidden="0" w:name="Medium Shading 1 Accent 5"/>
+    <w:lsdException w:qFormat="1" w:unhideWhenUsed="0" w:uiPriority="63" w:semiHidden="0" w:name="Medium Shading 1 Accent 5"/>
     <w:lsdException w:unhideWhenUsed="0" w:uiPriority="64" w:semiHidden="0" w:name="Medium Shading 2 Accent 5"/>
-    <w:lsdException w:qFormat="1" w:unhideWhenUsed="0" w:uiPriority="65" w:semiHidden="0" w:name="Medium List 1 Accent 5"/>
+    <w:lsdException w:unhideWhenUsed="0" w:uiPriority="65" w:semiHidden="0" w:name="Medium List 1 Accent 5"/>
     <w:lsdException w:qFormat="1" w:unhideWhenUsed="0" w:uiPriority="66" w:semiHidden="0" w:name="Medium List 2 Accent 5"/>
     <w:lsdException w:qFormat="1" w:unhideWhenUsed="0" w:uiPriority="67" w:semiHidden="0" w:name="Medium Grid 1 Accent 5"/>
-    <w:lsdException w:qFormat="1" w:unhideWhenUsed="0" w:uiPriority="68" w:semiHidden="0" w:name="Medium Grid 2 Accent 5"/>
-    <w:lsdException w:qFormat="1" w:unhideWhenUsed="0" w:uiPriority="69" w:semiHidden="0" w:name="Medium Grid 3 Accent 5"/>
+    <w:lsdException w:unhideWhenUsed="0" w:uiPriority="68" w:semiHidden="0" w:name="Medium Grid 2 Accent 5"/>
+    <w:lsdException w:unhideWhenUsed="0" w:uiPriority="69" w:semiHidden="0" w:name="Medium Grid 3 Accent 5"/>
     <w:lsdException w:unhideWhenUsed="0" w:uiPriority="70" w:semiHidden="0" w:name="Dark List Accent 5"/>
-    <w:lsdException w:qFormat="1" w:unhideWhenUsed="0" w:uiPriority="71" w:semiHidden="0" w:name="Colorful Shading Accent 5"/>
-    <w:lsdException w:qFormat="1" w:unhideWhenUsed="0" w:uiPriority="72" w:semiHidden="0" w:name="Colorful List Accent 5"/>
-    <w:lsdException w:qFormat="1" w:unhideWhenUsed="0" w:uiPriority="73" w:semiHidden="0" w:name="Colorful Grid Accent 5"/>
-    <w:lsdException w:unhideWhenUsed="0" w:uiPriority="60" w:semiHidden="0" w:name="Light Shading Accent 6"/>
+    <w:lsdException w:unhideWhenUsed="0" w:uiPriority="71" w:semiHidden="0" w:name="Colorful Shading Accent 5"/>
+    <w:lsdException w:unhideWhenUsed="0" w:uiPriority="72" w:semiHidden="0" w:name="Colorful List Accent 5"/>
+    <w:lsdException w:unhideWhenUsed="0" w:uiPriority="73" w:semiHidden="0" w:name="Colorful Grid Accent 5"/>
+    <w:lsdException w:qFormat="1" w:unhideWhenUsed="0" w:uiPriority="60" w:semiHidden="0" w:name="Light Shading Accent 6"/>
     <w:lsdException w:qFormat="1" w:unhideWhenUsed="0" w:uiPriority="61" w:semiHidden="0" w:name="Light List Accent 6"/>
-    <w:lsdException w:unhideWhenUsed="0" w:uiPriority="62" w:semiHidden="0" w:name="Light Grid Accent 6"/>
-    <w:lsdException w:unhideWhenUsed="0" w:uiPriority="63" w:semiHidden="0" w:name="Medium Shading 1 Accent 6"/>
-    <w:lsdException w:unhideWhenUsed="0" w:uiPriority="64" w:semiHidden="0" w:name="Medium Shading 2 Accent 6"/>
-    <w:lsdException w:unhideWhenUsed="0" w:uiPriority="65" w:semiHidden="0" w:name="Medium List 1 Accent 6"/>
-    <w:lsdException w:qFormat="1" w:unhideWhenUsed="0" w:uiPriority="66" w:semiHidden="0" w:name="Medium List 2 Accent 6"/>
-    <w:lsdException w:unhideWhenUsed="0" w:uiPriority="67" w:semiHidden="0" w:name="Medium Grid 1 Accent 6"/>
-    <w:lsdException w:qFormat="1" w:unhideWhenUsed="0" w:uiPriority="68" w:semiHidden="0" w:name="Medium Grid 2 Accent 6"/>
+    <w:lsdException w:qFormat="1" w:unhideWhenUsed="0" w:uiPriority="62" w:semiHidden="0" w:name="Light Grid Accent 6"/>
+    <w:lsdException w:qFormat="1" w:unhideWhenUsed="0" w:uiPriority="63" w:semiHidden="0" w:name="Medium Shading 1 Accent 6"/>
+    <w:lsdException w:qFormat="1" w:unhideWhenUsed="0" w:uiPriority="64" w:semiHidden="0" w:name="Medium Shading 2 Accent 6"/>
+    <w:lsdException w:qFormat="1" w:unhideWhenUsed="0" w:uiPriority="65" w:semiHidden="0" w:name="Medium List 1 Accent 6"/>
+    <w:lsdException w:unhideWhenUsed="0" w:uiPriority="66" w:semiHidden="0" w:name="Medium List 2 Accent 6"/>
+    <w:lsdException w:qFormat="1" w:unhideWhenUsed="0" w:uiPriority="67" w:semiHidden="0" w:name="Medium Grid 1 Accent 6"/>
+    <w:lsdException w:unhideWhenUsed="0" w:uiPriority="68" w:semiHidden="0" w:name="Medium Grid 2 Accent 6"/>
     <w:lsdException w:unhideWhenUsed="0" w:uiPriority="69" w:semiHidden="0" w:name="Medium Grid 3 Accent 6"/>
     <w:lsdException w:unhideWhenUsed="0" w:uiPriority="70" w:semiHidden="0" w:name="Dark List Accent 6"/>
     <w:lsdException w:unhideWhenUsed="0" w:uiPriority="71" w:semiHidden="0" w:name="Colorful Shading Accent 6"/>
-    <w:lsdException w:qFormat="1" w:unhideWhenUsed="0" w:uiPriority="72" w:semiHidden="0" w:name="Colorful List Accent 6"/>
-    <w:lsdException w:qFormat="1" w:unhideWhenUsed="0" w:uiPriority="73" w:semiHidden="0" w:name="Colorful Grid Accent 6"/>
+    <w:lsdException w:unhideWhenUsed="0" w:uiPriority="72" w:semiHidden="0" w:name="Colorful List Accent 6"/>
+    <w:lsdException w:unhideWhenUsed="0" w:uiPriority="73" w:semiHidden="0" w:name="Colorful Grid Accent 6"/>
   </w:latentStyles>
   <w:style w:type="paragraph" w:default="1" w:styleId="1">
     <w:name w:val="Normal"/>
@@ -19004,6 +19207,7 @@
   <w:style w:type="table" w:default="1" w:styleId="3">
     <w:name w:val="Normal Table"/>
     <w:semiHidden/>
+    <w:qFormat/>
     <w:uiPriority w:val="0"/>
     <w:tblPr>
       <w:tblCellMar>

</xml_diff>